<commit_message>
New translations Facilitators guidelines - Moebius.docx (French)
</commit_message>
<xml_diff>
--- a/facilitation_guides/translation/fra/Facilitators guidelines - Moebius.docx
+++ b/facilitation_guides/translation/fra/Facilitators guidelines - Moebius.docx
@@ -100,7 +100,7 @@
                 <w:shd w:fill="auto" w:val="clear"/>
                 <w:vertAlign w:val="baseline"/>
               </w:rPr>
-              <w:t xml:space="preserve">Video Title</w:t>
+              <w:t xml:space="preserve">Titre de la vidéo</w:t>
             </w:r>
           </w:p>
         </w:tc>
@@ -216,7 +216,7 @@
                 <w:shd w:fill="auto" w:val="clear"/>
                 <w:vertAlign w:val="baseline"/>
               </w:rPr>
-              <w:t>Topic</w:t>
+              <w:t>Rubrique</w:t>
             </w:r>
           </w:p>
         </w:tc>
@@ -262,7 +262,7 @@
                 <w:shd w:fill="auto" w:val="clear"/>
                 <w:vertAlign w:val="baseline"/>
               </w:rPr>
-              <w:t>Geometry</w:t>
+              <w:t>Géométrie</w:t>
             </w:r>
           </w:p>
         </w:tc>
@@ -332,7 +332,7 @@
                 <w:shd w:fill="auto" w:val="clear"/>
                 <w:vertAlign w:val="baseline"/>
               </w:rPr>
-              <w:t>Aim(s)</w:t>
+              <w:t>Objectif(s)</w:t>
             </w:r>
           </w:p>
         </w:tc>
@@ -468,7 +468,7 @@
                 <w:shd w:fill="auto" w:val="clear"/>
                 <w:vertAlign w:val="baseline"/>
               </w:rPr>
-              <w:t>Length</w:t>
+              <w:t>Durée</w:t>
             </w:r>
           </w:p>
         </w:tc>
@@ -584,7 +584,7 @@
                 <w:shd w:fill="auto" w:val="clear"/>
                 <w:vertAlign w:val="baseline"/>
               </w:rPr>
-              <w:t xml:space="preserve">Camp Location</w:t>
+              <w:t xml:space="preserve">Lieu du camp</w:t>
             </w:r>
           </w:p>
         </w:tc>
@@ -704,7 +704,7 @@
                 <w:shd w:fill="auto" w:val="clear"/>
                 <w:vertAlign w:val="baseline"/>
               </w:rPr>
-              <w:t>Facilitators</w:t>
+              <w:t>Animateurs</w:t>
             </w:r>
           </w:p>
         </w:tc>
@@ -804,7 +804,7 @@
                 <w:shd w:fill="auto" w:val="clear"/>
                 <w:vertAlign w:val="baseline"/>
               </w:rPr>
-              <w:t xml:space="preserve">N. of students</w:t>
+              <w:t xml:space="preserve">N. des étudiants</w:t>
             </w:r>
           </w:p>
         </w:tc>
@@ -1024,7 +1024,7 @@
                 <w:shd w:fill="auto" w:val="clear"/>
                 <w:vertAlign w:val="baseline"/>
               </w:rPr>
-              <w:t>Resources</w:t>
+              <w:t xml:space="preserve">Les ressources</w:t>
             </w:r>
           </w:p>
           <w:p>
@@ -1071,7 +1071,7 @@
                 <w:shd w:fill="auto" w:val="clear"/>
                 <w:vertAlign w:val="baseline"/>
               </w:rPr>
-              <w:t>needed</w:t>
+              <w:t>nécessaires</w:t>
             </w:r>
           </w:p>
         </w:tc>
@@ -1207,7 +1207,7 @@
                 <w:shd w:fill="auto" w:val="clear"/>
                 <w:vertAlign w:val="baseline"/>
               </w:rPr>
-              <w:t>Preparations</w:t>
+              <w:t>Préparations</w:t>
             </w:r>
           </w:p>
         </w:tc>
@@ -1389,7 +1389,7 @@
                 <w:shd w:fill="auto" w:val="clear"/>
                 <w:vertAlign w:val="baseline"/>
               </w:rPr>
-              <w:t xml:space="preserve">Video time</w:t>
+              <w:t xml:space="preserve">Temps de la vidéo</w:t>
             </w:r>
           </w:p>
         </w:tc>
@@ -1454,7 +1454,7 @@
                 <w:shd w:fill="auto" w:val="clear"/>
                 <w:vertAlign w:val="baseline"/>
               </w:rPr>
-              <w:t xml:space="preserve">What facilitator does</w:t>
+              <w:t xml:space="preserve">Ce que fait le facilitateur</w:t>
             </w:r>
           </w:p>
         </w:tc>
@@ -1519,7 +1519,7 @@
                 <w:shd w:fill="auto" w:val="clear"/>
                 <w:vertAlign w:val="baseline"/>
               </w:rPr>
-              <w:t xml:space="preserve">What learners do</w:t>
+              <w:t xml:space="preserve">Ce que font les apprenants</w:t>
             </w:r>
           </w:p>
         </w:tc>
@@ -1680,7 +1680,7 @@
                 <w:shd w:fill="auto" w:val="clear"/>
                 <w:vertAlign w:val="baseline"/>
               </w:rPr>
-              <w:t xml:space="preserve">General VMC Video Introduction</w:t>
+              <w:t xml:space="preserve">Vidéo générale introduisant le CVM</w:t>
             </w:r>
           </w:p>
         </w:tc>
@@ -1776,7 +1776,7 @@
                 <w:shd w:fill="auto" w:val="clear"/>
                 <w:vertAlign w:val="baseline"/>
               </w:rPr>
-              <w:t xml:space="preserve">Video Introduction</w:t>
+              <w:t xml:space="preserve">Video d'introduction</w:t>
             </w:r>
           </w:p>
         </w:tc>
@@ -1968,7 +1968,7 @@
                 <w:shd w:fill="auto" w:val="clear"/>
                 <w:vertAlign w:val="baseline"/>
               </w:rPr>
-              <w:t xml:space="preserve">Introduction of the first experiment</w:t>
+              <w:t xml:space="preserve">Introduction de la première expérimentation</w:t>
             </w:r>
           </w:p>
         </w:tc>
@@ -2111,7 +2111,7 @@
                 <w:shd w:fill="auto" w:val="clear"/>
                 <w:vertAlign w:val="baseline"/>
               </w:rPr>
-              <w:t xml:space="preserve">Assist the process, provoke thoughts</w:t>
+              <w:t xml:space="preserve">Faciliter le processus, susciter des pensées</w:t>
             </w:r>
           </w:p>
         </w:tc>
@@ -2625,7 +2625,7 @@
                 <w:shd w:fill="auto" w:val="clear"/>
                 <w:vertAlign w:val="baseline"/>
               </w:rPr>
-              <w:t xml:space="preserve">Assist the process, provoke thoughts</w:t>
+              <w:t xml:space="preserve">Faciliter le processus, susciter des pensées</w:t>
             </w:r>
           </w:p>
         </w:tc>
@@ -3630,7 +3630,7 @@
                 <w:shd w:fill="auto" w:val="clear"/>
                 <w:vertAlign w:val="baseline"/>
               </w:rPr>
-              <w:t xml:space="preserve">Assist the process, provoke thoughts</w:t>
+              <w:t xml:space="preserve">Faciliter le processus, susciter des pensées</w:t>
             </w:r>
           </w:p>
         </w:tc>
@@ -4567,7 +4567,7 @@
                 <w:shd w:fill="auto" w:val="clear"/>
                 <w:vertAlign w:val="baseline"/>
               </w:rPr>
-              <w:t xml:space="preserve">Assist the process, provoke thoughts</w:t>
+              <w:t xml:space="preserve">Faciliter le processus, susciter des pensées</w:t>
             </w:r>
           </w:p>
         </w:tc>
@@ -5536,7 +5536,7 @@
                 <w:shd w:fill="auto" w:val="clear"/>
                 <w:vertAlign w:val="baseline"/>
               </w:rPr>
-              <w:t xml:space="preserve">Assist the process, provoke thoughts</w:t>
+              <w:t xml:space="preserve">Faciliter le processus, susciter des pensées</w:t>
             </w:r>
           </w:p>
         </w:tc>
@@ -6346,7 +6346,7 @@
                 <w:shd w:fill="auto" w:val="clear"/>
                 <w:vertAlign w:val="baseline"/>
               </w:rPr>
-              <w:t xml:space="preserve">Assist the process, provoke thoughts</w:t>
+              <w:t xml:space="preserve">Faciliter le processus, susciter des pensées</w:t>
             </w:r>
           </w:p>
           <w:p>

</xml_diff>